<commit_message>
added gitignore and more figures
</commit_message>
<xml_diff>
--- a/Report/Methods.docx
+++ b/Report/Methods.docx
@@ -5,7 +5,7 @@
     <w:p>
       <w:pPr>
         <w:sectPr>
-          <w:footerReference w:type="even" r:id="rId7"/>
+          <w:footerReference w:type="even" r:id="rId8"/>
           <w:pgSz w:w="12240" w:h="15840" w:code="1"/>
           <w:pgMar w:top="1080" w:right="1080" w:bottom="1440" w:left="1080" w:header="720" w:footer="720" w:gutter="0"/>
           <w:cols w:space="720"/>
@@ -225,7 +225,34 @@
         <w:t xml:space="preserve"> This dataset was originally used to predict user recommendations based on user reviews.</w:t>
       </w:r>
       <w:r>
-        <w:t xml:space="preserve"> The dataset</w:t>
+        <w:t xml:space="preserve"> The data is split into a training</w:t>
+      </w:r>
+      <w:r>
+        <w:t xml:space="preserve"> dataset</w:t>
+      </w:r>
+      <w:r>
+        <w:t xml:space="preserve"> and a</w:t>
+      </w:r>
+      <w:r>
+        <w:t>n</w:t>
+      </w:r>
+      <w:r>
+        <w:t xml:space="preserve"> overview data</w:t>
+      </w:r>
+      <w:r>
+        <w:t>set</w:t>
+      </w:r>
+      <w:r>
+        <w:t>.</w:t>
+      </w:r>
+      <w:r>
+        <w:t xml:space="preserve"> The</w:t>
+      </w:r>
+      <w:r>
+        <w:t xml:space="preserve"> training</w:t>
+      </w:r>
+      <w:r>
+        <w:t xml:space="preserve"> dataset</w:t>
       </w:r>
       <w:r>
         <w:t xml:space="preserve"> contains</w:t>
@@ -237,7 +264,39 @@
         <w:t xml:space="preserve"> </w:t>
       </w:r>
       <w:r>
-        <w:t>in the format of title, year of release, user review and a user recommendation. A second dataset is also provided which contains an overview of each game featured in the first dataset. The second dataset is formatted so that each row contains a title, the name of the developer, the name of the publisher, genre tags, and an overview/description.</w:t>
+        <w:t xml:space="preserve">in the format of </w:t>
+      </w:r>
+      <w:r>
+        <w:t xml:space="preserve">review ID, </w:t>
+      </w:r>
+      <w:r>
+        <w:t>title, year of release, user review and a user recommendation.</w:t>
+      </w:r>
+      <w:r>
+        <w:t xml:space="preserve"> The first data contains many duplicate columns with the only differing values being the user reviews and user suggestion.</w:t>
+      </w:r>
+      <w:r>
+        <w:t xml:space="preserve"> A second dataset is also provided which contains an overview of each game featured in the first dataset.</w:t>
+      </w:r>
+      <w:r>
+        <w:t xml:space="preserve"> </w:t>
+      </w:r>
+      <w:r>
+        <w:t>The second dataset is formatted so that each row contains a title, the name of the developer, the name of the publisher, genre tags, and an overview/description.</w:t>
+      </w:r>
+      <w:r>
+        <w:t xml:space="preserve"> </w:t>
+      </w:r>
+      <w:r>
+        <w:t xml:space="preserve">Every row and column in the second dataset </w:t>
+      </w:r>
+      <w:proofErr w:type="gramStart"/>
+      <w:r>
+        <w:t>is</w:t>
+      </w:r>
+      <w:proofErr w:type="gramEnd"/>
+      <w:r>
+        <w:t xml:space="preserve"> unique. </w:t>
       </w:r>
       <w:r>
         <w:t xml:space="preserve"> A </w:t>
@@ -265,6 +324,171 @@
       </w:r>
       <w:r>
         <w:t>.</w:t>
+      </w:r>
+    </w:p>
+    <w:p>
+      <w:pPr>
+        <w:pStyle w:val="Heading1"/>
+      </w:pPr>
+      <w:r>
+        <w:t>F</w:t>
+      </w:r>
+      <w:r>
+        <w:t>ormatting</w:t>
+      </w:r>
+    </w:p>
+    <w:p>
+      <w:r>
+        <w:t xml:space="preserve">The data needs to be formatted before it can be analyzed. </w:t>
+      </w:r>
+      <w:r>
+        <w:t>The first step is to group the</w:t>
+      </w:r>
+      <w:r>
+        <w:t xml:space="preserve"> </w:t>
+      </w:r>
+      <w:r>
+        <w:t>training</w:t>
+      </w:r>
+      <w:r>
+        <w:t xml:space="preserve"> data</w:t>
+      </w:r>
+      <w:r>
+        <w:t>set</w:t>
+      </w:r>
+      <w:r>
+        <w:t xml:space="preserve"> by title</w:t>
+      </w:r>
+      <w:r>
+        <w:t xml:space="preserve"> and aggregate the mean of the user suggestions for each title. The result will be </w:t>
+      </w:r>
+      <w:r>
+        <w:t xml:space="preserve">a data frame with two columns; the title column will have removed each duplicate video game title and will only contain unique values. The user suggestion column will contain the mean of every user suggestion for each title. For example, </w:t>
+      </w:r>
+      <w:r>
+        <w:t>P</w:t>
+      </w:r>
+      <w:r>
+        <w:t>lanet</w:t>
+      </w:r>
+      <w:r>
+        <w:t>S</w:t>
+      </w:r>
+      <w:r>
+        <w:t>ide 2 has 472 reviews, 423 of those reviews are positive, which</w:t>
+      </w:r>
+      <w:r>
+        <w:t xml:space="preserve"> the resulting data frame will have a single row of a title (PlanetSide 2) and</w:t>
+      </w:r>
+      <w:r>
+        <w:t xml:space="preserve"> </w:t>
+      </w:r>
+      <w:r>
+        <w:t xml:space="preserve">a user suggestion mean of 0.896186. </w:t>
+      </w:r>
+    </w:p>
+    <w:p>
+      <w:pPr>
+        <w:pStyle w:val="Heading2"/>
+      </w:pPr>
+      <w:r>
+        <w:t>F</w:t>
+      </w:r>
+      <w:r>
+        <w:t>ormatting</w:t>
+      </w:r>
+    </w:p>
+    <w:p>
+      <w:r>
+        <w:t>The next step is to combine this new data frame</w:t>
+      </w:r>
+      <w:r>
+        <w:t xml:space="preserve"> from the previous formatting step</w:t>
+      </w:r>
+      <w:r>
+        <w:t xml:space="preserve"> with the overview data set</w:t>
+      </w:r>
+      <w:r>
+        <w:t>. The resulting data frame will again be grouped by title and unnecessary columns such as the developer, publisher, year, overview, user review and review ID will be dropped from the dataset. The final data frame will have a title column with all unique entries, a mean of all user suggestions for each title and a set of tags for each title.</w:t>
+      </w:r>
+    </w:p>
+    <w:p>
+      <w:pPr>
+        <w:pStyle w:val="Heading2"/>
+      </w:pPr>
+      <w:r>
+        <w:t>Formatting</w:t>
+      </w:r>
+    </w:p>
+    <w:p/>
+    <w:p>
+      <w:r>
+        <w:t>The last step is to</w:t>
+      </w:r>
+      <w:r>
+        <w:t xml:space="preserve"> encode the title column to a numeric value, as knowing the exact title for each game is not necessary, provided each numeric value is unique and the genre tags are preserved for each title. Encoding the titles will help organize and visualize the data. The tags column will be tricky to encode as it is a list of </w:t>
+      </w:r>
+      <w:r>
+        <w:t>strings, where each entry has a unique combination of strings. It may not be necessary to encode the tags, but doing so may also help with data visualization.</w:t>
+      </w:r>
+      <w:r>
+        <w:t xml:space="preserve"> </w:t>
+      </w:r>
+    </w:p>
+    <w:p>
+      <w:pPr>
+        <w:pStyle w:val="Heading2"/>
+      </w:pPr>
+      <w:r>
+        <w:t>Formatting</w:t>
+      </w:r>
+    </w:p>
+    <w:p>
+      <w:r>
+        <w:t>Steam orders its tags based on weight and prominence, which means the first 5 tags of each game should give the clearest picture of what that game will be like to play.</w:t>
+      </w:r>
+      <w:r>
+        <w:rPr>
+          <w:rStyle w:val="FootnoteReference"/>
+        </w:rPr>
+        <w:footnoteReference w:id="1"/>
+      </w:r>
+      <w:r>
+        <w:t xml:space="preserve"> Many of the games in this data</w:t>
+      </w:r>
+      <w:r>
+        <w:t xml:space="preserve"> </w:t>
+      </w:r>
+      <w:r>
+        <w:t>set contain a long list of tags. There are 64 games in the dataset and 61 of them contain the top 3 tags in the data. The number of tags</w:t>
+      </w:r>
+      <w:r>
+        <w:t xml:space="preserve"> for</w:t>
+      </w:r>
+      <w:r>
+        <w:t xml:space="preserve"> each game is likely to muddy the data and not likely to produce valid results. The solution is to use the first 5 tags for each game</w:t>
+      </w:r>
+      <w:r>
+        <w:t xml:space="preserve"> and ignore the rest.</w:t>
+      </w:r>
+    </w:p>
+    <w:p>
+      <w:pPr>
+        <w:pStyle w:val="Heading2"/>
+      </w:pPr>
+      <w:r>
+        <w:t>Formatting</w:t>
+      </w:r>
+    </w:p>
+    <w:p>
+      <w:r>
+        <w:t>The training dataset does not feature all games present in the overview dataset. A third data set was also provided which contains several games which are not in the training data set. Unfortunately, this third data set does not feature a user suggestion column, which means that there will be entries in the final data frame which will have NaN (Not a Number) values in the user suggestion column. This data will be removed and stored in a separate data frame, as it could still be useful</w:t>
+      </w:r>
+      <w:r>
+        <w:t xml:space="preserve"> test</w:t>
+      </w:r>
+      <w:r>
+        <w:t xml:space="preserve"> input for the regression model.</w:t>
       </w:r>
     </w:p>
     <w:p>
@@ -273,287 +497,34 @@
         <w:spacing w:before="120"/>
       </w:pPr>
       <w:r>
-        <w:t>Motivation</w:t>
-      </w:r>
-      <w:r>
-        <w:t xml:space="preserve"> and challenges</w:t>
-      </w:r>
-    </w:p>
-    <w:p>
-      <w:pPr>
-        <w:pStyle w:val="BodyTextIndent"/>
-        <w:keepNext/>
-        <w:spacing w:after="120"/>
-        <w:ind w:firstLine="0"/>
-      </w:pPr>
-      <w:r>
-        <w:rPr>
-          <w:noProof/>
-        </w:rPr>
-        <w:drawing>
-          <wp:inline distT="0" distB="0" distL="0" distR="0" wp14:anchorId="3B17D3FF" wp14:editId="77ED5C7D">
-            <wp:extent cx="3049270" cy="2359025"/>
-            <wp:effectExtent l="0" t="0" r="0" b="3175"/>
-            <wp:docPr id="1699564310" name="Picture 1" descr="A bar graph with blue rectangles&#10;&#10;Description automatically generated"/>
-            <wp:cNvGraphicFramePr>
-              <a:graphicFrameLocks xmlns:a="http://schemas.openxmlformats.org/drawingml/2006/main" noChangeAspect="1"/>
-            </wp:cNvGraphicFramePr>
-            <a:graphic xmlns:a="http://schemas.openxmlformats.org/drawingml/2006/main">
-              <a:graphicData uri="http://schemas.openxmlformats.org/drawingml/2006/picture">
-                <pic:pic xmlns:pic="http://schemas.openxmlformats.org/drawingml/2006/picture">
-                  <pic:nvPicPr>
-                    <pic:cNvPr id="1699564310" name="Picture 1" descr="A bar graph with blue rectangles&#10;&#10;Description automatically generated"/>
-                    <pic:cNvPicPr/>
-                  </pic:nvPicPr>
-                  <pic:blipFill>
-                    <a:blip r:embed="rId8"/>
-                    <a:stretch>
-                      <a:fillRect/>
-                    </a:stretch>
-                  </pic:blipFill>
-                  <pic:spPr>
-                    <a:xfrm>
-                      <a:off x="0" y="0"/>
-                      <a:ext cx="3049270" cy="2359025"/>
-                    </a:xfrm>
-                    <a:prstGeom prst="rect">
-                      <a:avLst/>
-                    </a:prstGeom>
-                  </pic:spPr>
-                </pic:pic>
-              </a:graphicData>
-            </a:graphic>
-          </wp:inline>
-        </w:drawing>
-      </w:r>
-    </w:p>
-    <w:p>
-      <w:pPr>
-        <w:pStyle w:val="Caption"/>
-        <w:jc w:val="both"/>
-      </w:pPr>
-      <w:r>
-        <w:t xml:space="preserve">Figure </w:t>
-      </w:r>
-      <w:fldSimple w:instr=" SEQ Figure \* ARABIC ">
-        <w:r>
-          <w:rPr>
-            <w:noProof/>
-          </w:rPr>
-          <w:t>1</w:t>
-        </w:r>
-      </w:fldSimple>
-      <w:r>
-        <w:t>.</w:t>
-      </w:r>
-      <w:r>
-        <w:t xml:space="preserve"> </w:t>
-      </w:r>
-      <w:r>
-        <w:t>T</w:t>
-      </w:r>
-      <w:r>
-        <w:t>he total number of user suggestions in the dataset, where one is a thumbs up recommendation by a user and a zero is thumbs down.</w:t>
-      </w:r>
-    </w:p>
-    <w:p>
-      <w:pPr>
-        <w:pStyle w:val="BodyTextIndent"/>
-        <w:spacing w:after="120"/>
-        <w:ind w:firstLine="0"/>
-      </w:pPr>
-      <w:r>
-        <w:t>Figure 1 shows th</w:t>
-      </w:r>
-      <w:r>
-        <w:t>e</w:t>
-      </w:r>
-      <w:r>
-        <w:t xml:space="preserve"> range of user suggestions for each game. </w:t>
-      </w:r>
-      <w:r>
-        <w:t xml:space="preserve">The motivation for this analysis is to determine if there are user preferences for specific genres of video games. </w:t>
-      </w:r>
-      <w:r>
-        <w:t>For example, d</w:t>
-      </w:r>
-      <w:r>
-        <w:t>o first-person shooter</w:t>
-      </w:r>
-      <w:r>
-        <w:t xml:space="preserve"> games </w:t>
-      </w:r>
-      <w:r>
-        <w:t>review more favorably than horror games?</w:t>
-      </w:r>
-      <w:r>
-        <w:t xml:space="preserve"> </w:t>
-      </w:r>
-      <w:r>
-        <w:t>Can</w:t>
-      </w:r>
-      <w:r>
-        <w:t xml:space="preserve"> a model be trained to predict how a game will be received based on its genre </w:t>
-      </w:r>
-      <w:r>
-        <w:t>tags</w:t>
-      </w:r>
-      <w:r>
-        <w:t>?</w:t>
-      </w:r>
-      <w:r>
-        <w:t xml:space="preserve"> These are some of the questions I hope to answer in this analysis.</w:t>
-      </w:r>
-    </w:p>
-    <w:p>
-      <w:pPr>
-        <w:pStyle w:val="BodyTextIndent"/>
-        <w:spacing w:after="120"/>
-        <w:ind w:firstLine="0"/>
-      </w:pPr>
-      <w:r>
-        <w:t>The challenge</w:t>
-      </w:r>
-      <w:r>
-        <w:t xml:space="preserve"> </w:t>
-      </w:r>
-      <w:r>
-        <w:t>will be to match each game with its relevant genre tags</w:t>
-      </w:r>
-      <w:r>
-        <w:t xml:space="preserve"> and user recommendations; both data points are separated into two datasets.</w:t>
-      </w:r>
-      <w:r>
-        <w:t xml:space="preserve"> The genre tags for each game are formatted as a string and will need to be spliced into an array before its data can be </w:t>
-      </w:r>
-      <w:r>
-        <w:t>matched with each user review</w:t>
-      </w:r>
-      <w:r>
-        <w:t>.</w:t>
-      </w:r>
-      <w:r>
-        <w:t xml:space="preserve"> </w:t>
-      </w:r>
-      <w:r>
-        <w:t xml:space="preserve">After the game reviews are </w:t>
-      </w:r>
-      <w:r>
-        <w:t xml:space="preserve">matched with their genre tags, I can split the dataset into training and test </w:t>
-      </w:r>
-      <w:r>
-        <w:t>sub-</w:t>
-      </w:r>
-      <w:r>
-        <w:t>dataset</w:t>
-      </w:r>
-      <w:r>
-        <w:t>s</w:t>
-      </w:r>
-      <w:r>
-        <w:t xml:space="preserve">. The training data will be </w:t>
-      </w:r>
-      <w:r>
-        <w:t>roughly 90% of the total dataset, while the testing data will be the remain</w:t>
-      </w:r>
-      <w:r>
-        <w:t>ing 10%</w:t>
-      </w:r>
-      <w:r>
-        <w:t xml:space="preserve">. </w:t>
-      </w:r>
-      <w:r>
-        <w:t>The</w:t>
-      </w:r>
-      <w:r>
-        <w:t xml:space="preserve"> model can then be </w:t>
-      </w:r>
-      <w:r>
-        <w:t>buil</w:t>
-      </w:r>
-      <w:r>
-        <w:t>t</w:t>
-      </w:r>
-      <w:r>
-        <w:t xml:space="preserve"> that</w:t>
-      </w:r>
-      <w:r>
-        <w:t xml:space="preserve"> utilize</w:t>
-      </w:r>
-      <w:r>
-        <w:t>s</w:t>
-      </w:r>
-      <w:r>
-        <w:t xml:space="preserve"> </w:t>
-      </w:r>
-      <w:r>
-        <w:t>genre and user recommendations</w:t>
-      </w:r>
-      <w:r>
-        <w:t xml:space="preserve"> to predict how favorably a game will be reviewed</w:t>
-      </w:r>
-      <w:r>
-        <w:t>.</w:t>
-      </w:r>
-      <w:r>
-        <w:t xml:space="preserve"> </w:t>
-      </w:r>
-      <w:r>
-        <w:t>This could help game developer</w:t>
-      </w:r>
-      <w:r>
-        <w:t>s</w:t>
-      </w:r>
-      <w:r>
-        <w:t xml:space="preserve"> </w:t>
-      </w:r>
-      <w:r>
-        <w:t>predict</w:t>
-      </w:r>
-      <w:r>
-        <w:t xml:space="preserve"> which type of games are reviewed favorably</w:t>
-      </w:r>
-      <w:r>
-        <w:t xml:space="preserve"> by users</w:t>
-      </w:r>
-      <w:r>
-        <w:t>. If a game is reviewed well it could translate into higher sales</w:t>
-      </w:r>
-      <w:r>
-        <w:t xml:space="preserve">. Understanding how genre tags </w:t>
-      </w:r>
-      <w:r>
-        <w:t>affect</w:t>
-      </w:r>
-      <w:r>
-        <w:t xml:space="preserve"> game reviews could</w:t>
-      </w:r>
-      <w:r>
-        <w:t xml:space="preserve"> allow developers to make informed decisions about </w:t>
-      </w:r>
-      <w:r>
-        <w:t>players’</w:t>
-      </w:r>
-      <w:r>
-        <w:t xml:space="preserve"> interest in certain genres.</w:t>
-      </w:r>
-    </w:p>
-    <w:p>
-      <w:pPr>
-        <w:pStyle w:val="Heading1"/>
-        <w:spacing w:before="120"/>
-      </w:pPr>
-      <w:r>
-        <w:t>Input</w:t>
-      </w:r>
-      <w:r>
-        <w:t>/</w:t>
-      </w:r>
-      <w:r>
-        <w:t>Output</w:t>
-      </w:r>
-      <w:r>
-        <w:t xml:space="preserve"> and Linear Regression</w:t>
+        <w:t>Methods</w:t>
+      </w:r>
+    </w:p>
+    <w:p>
+      <w:r>
+        <w:t>A linear regression</w:t>
+      </w:r>
+      <w:r>
+        <w:t xml:space="preserve"> model</w:t>
+      </w:r>
+      <w:r>
+        <w:t xml:space="preserve"> will be constructed to determine how user suggestions and genre tags are linearly related. The final goal will be to determine if the model can accurately predict user suggestion from genre tags alone. </w:t>
+      </w:r>
+      <w:r>
+        <w:t>Once the model is constructed and trained, a confusion matrix can be made to compare the predicted and observed values in the model.</w:t>
+      </w:r>
+    </w:p>
+    <w:p>
+      <w:pPr>
+        <w:pStyle w:val="Heading2"/>
+      </w:pPr>
+      <w:r>
+        <w:t>Methods</w:t>
+      </w:r>
+    </w:p>
+    <w:p>
+      <w:r>
+        <w:t xml:space="preserve">Clustering may also be done to better visualize and compress the data. </w:t>
       </w:r>
     </w:p>
     <w:p>
@@ -635,46 +606,6 @@
       <w:pPr>
         <w:keepNext/>
       </w:pPr>
-      <w:r>
-        <w:rPr>
-          <w:noProof/>
-        </w:rPr>
-        <w:drawing>
-          <wp:inline distT="0" distB="0" distL="0" distR="0" wp14:anchorId="0D18C500" wp14:editId="74EC2D5A">
-            <wp:extent cx="3049270" cy="2323465"/>
-            <wp:effectExtent l="0" t="0" r="0" b="635"/>
-            <wp:docPr id="46778436" name="Picture 1" descr="A graph showing different colored rectangles&#10;&#10;Description automatically generated"/>
-            <wp:cNvGraphicFramePr>
-              <a:graphicFrameLocks xmlns:a="http://schemas.openxmlformats.org/drawingml/2006/main" noChangeAspect="1"/>
-            </wp:cNvGraphicFramePr>
-            <a:graphic xmlns:a="http://schemas.openxmlformats.org/drawingml/2006/main">
-              <a:graphicData uri="http://schemas.openxmlformats.org/drawingml/2006/picture">
-                <pic:pic xmlns:pic="http://schemas.openxmlformats.org/drawingml/2006/picture">
-                  <pic:nvPicPr>
-                    <pic:cNvPr id="46778436" name="Picture 1" descr="A graph showing different colored rectangles&#10;&#10;Description automatically generated"/>
-                    <pic:cNvPicPr/>
-                  </pic:nvPicPr>
-                  <pic:blipFill>
-                    <a:blip r:embed="rId9"/>
-                    <a:stretch>
-                      <a:fillRect/>
-                    </a:stretch>
-                  </pic:blipFill>
-                  <pic:spPr>
-                    <a:xfrm>
-                      <a:off x="0" y="0"/>
-                      <a:ext cx="3049270" cy="2323465"/>
-                    </a:xfrm>
-                    <a:prstGeom prst="rect">
-                      <a:avLst/>
-                    </a:prstGeom>
-                  </pic:spPr>
-                </pic:pic>
-              </a:graphicData>
-            </a:graphic>
-          </wp:inline>
-        </w:drawing>
-      </w:r>
     </w:p>
     <w:p>
       <w:pPr>
@@ -722,7 +653,11 @@
         <w:t xml:space="preserve"> range of different games paired against the average of their user suggestion. Planet side 2 is </w:t>
       </w:r>
       <w:r>
-        <w:t>a massively multiplayer online (MMO) first-person shooter, while EverQuest II is an MMO role playing game (RPG). The aim for this analysis will be to determine if there is a trend amongst the user suggestion</w:t>
+        <w:t xml:space="preserve">a massively </w:t>
+      </w:r>
+      <w:r>
+        <w:lastRenderedPageBreak/>
+        <w:t>multiplayer online (MMO) first-person shooter, while EverQuest II is an MMO role playing game (RPG). The aim for this analysis will be to determine if there is a trend amongst the user suggestion</w:t>
       </w:r>
       <w:r>
         <w:t>s</w:t>
@@ -754,7 +689,6 @@
         <w:spacing w:before="120"/>
       </w:pPr>
       <w:r>
-        <w:lastRenderedPageBreak/>
         <w:t>Proposed Results</w:t>
       </w:r>
     </w:p>
@@ -762,46 +696,6 @@
       <w:pPr>
         <w:keepNext/>
       </w:pPr>
-      <w:r>
-        <w:rPr>
-          <w:noProof/>
-        </w:rPr>
-        <w:drawing>
-          <wp:inline distT="0" distB="0" distL="0" distR="0" wp14:anchorId="19ADE34F" wp14:editId="7355C9FA">
-            <wp:extent cx="3049270" cy="2323465"/>
-            <wp:effectExtent l="0" t="0" r="0" b="635"/>
-            <wp:docPr id="1214513125" name="Picture 1" descr="A blue and orange rectangular bars&#10;&#10;Description automatically generated"/>
-            <wp:cNvGraphicFramePr>
-              <a:graphicFrameLocks xmlns:a="http://schemas.openxmlformats.org/drawingml/2006/main" noChangeAspect="1"/>
-            </wp:cNvGraphicFramePr>
-            <a:graphic xmlns:a="http://schemas.openxmlformats.org/drawingml/2006/main">
-              <a:graphicData uri="http://schemas.openxmlformats.org/drawingml/2006/picture">
-                <pic:pic xmlns:pic="http://schemas.openxmlformats.org/drawingml/2006/picture">
-                  <pic:nvPicPr>
-                    <pic:cNvPr id="1214513125" name="Picture 1" descr="A blue and orange rectangular bars&#10;&#10;Description automatically generated"/>
-                    <pic:cNvPicPr/>
-                  </pic:nvPicPr>
-                  <pic:blipFill>
-                    <a:blip r:embed="rId10"/>
-                    <a:stretch>
-                      <a:fillRect/>
-                    </a:stretch>
-                  </pic:blipFill>
-                  <pic:spPr>
-                    <a:xfrm>
-                      <a:off x="0" y="0"/>
-                      <a:ext cx="3049270" cy="2323465"/>
-                    </a:xfrm>
-                    <a:prstGeom prst="rect">
-                      <a:avLst/>
-                    </a:prstGeom>
-                  </pic:spPr>
-                </pic:pic>
-              </a:graphicData>
-            </a:graphic>
-          </wp:inline>
-        </w:drawing>
-      </w:r>
     </w:p>
     <w:p>
       <w:pPr>
@@ -943,6 +837,28 @@
     <w:p>
       <w:r>
         <w:continuationSeparator/>
+      </w:r>
+    </w:p>
+  </w:footnote>
+  <w:footnote w:id="1">
+    <w:p>
+      <w:pPr>
+        <w:pStyle w:val="FootnoteText"/>
+        <w:rPr>
+          <w:lang w:val="en-CA"/>
+        </w:rPr>
+      </w:pPr>
+      <w:r>
+        <w:rPr>
+          <w:rStyle w:val="FootnoteReference"/>
+        </w:rPr>
+        <w:footnoteRef/>
+      </w:r>
+      <w:r>
+        <w:t xml:space="preserve"> </w:t>
+      </w:r>
+      <w:r>
+        <w:t>https://tinyurl.com/3jkx3utf</w:t>
       </w:r>
     </w:p>
   </w:footnote>
@@ -1153,6 +1069,11 @@
     <w:lvlOverride w:ilvl="0">
       <w:startOverride w:val="6"/>
     </w:lvlOverride>
+  </w:num>
+  <w:num w:numId="5" w16cid:durableId="1992173707">
+    <w:abstractNumId w:val="0"/>
+    <w:lvlOverride w:ilvl="0"/>
+    <w:lvlOverride w:ilvl="1"/>
   </w:num>
 </w:numbering>
 </file>
@@ -1485,6 +1406,7 @@
     <w:name w:val="heading 2"/>
     <w:basedOn w:val="Heading1"/>
     <w:next w:val="Normal"/>
+    <w:link w:val="Heading2Char"/>
     <w:qFormat/>
     <w:pPr>
       <w:numPr>
@@ -1690,6 +1612,7 @@
   <w:style w:type="paragraph" w:styleId="FootnoteText">
     <w:name w:val="footnote text"/>
     <w:basedOn w:val="Normal"/>
+    <w:link w:val="FootnoteTextChar"/>
     <w:semiHidden/>
     <w:pPr>
       <w:ind w:left="144" w:hanging="144"/>
@@ -1866,6 +1789,27 @@
     <w:basedOn w:val="DefaultParagraphFont"/>
     <w:link w:val="BodyTextIndent"/>
     <w:rsid w:val="00EC0FE7"/>
+    <w:rPr>
+      <w:sz w:val="18"/>
+    </w:rPr>
+  </w:style>
+  <w:style w:type="character" w:customStyle="1" w:styleId="Heading2Char">
+    <w:name w:val="Heading 2 Char"/>
+    <w:basedOn w:val="DefaultParagraphFont"/>
+    <w:link w:val="Heading2"/>
+    <w:rsid w:val="00960840"/>
+    <w:rPr>
+      <w:b/>
+      <w:kern w:val="28"/>
+      <w:sz w:val="24"/>
+    </w:rPr>
+  </w:style>
+  <w:style w:type="character" w:customStyle="1" w:styleId="FootnoteTextChar">
+    <w:name w:val="Footnote Text Char"/>
+    <w:basedOn w:val="DefaultParagraphFont"/>
+    <w:link w:val="FootnoteText"/>
+    <w:semiHidden/>
+    <w:rsid w:val="0091213A"/>
     <w:rPr>
       <w:sz w:val="18"/>
     </w:rPr>
@@ -2156,4 +2100,16 @@
   <a:objectDefaults/>
   <a:extraClrSchemeLst/>
 </a:theme>
+</file>
+
+<file path=customXml/item1.xml><?xml version="1.0" encoding="utf-8"?>
+<b:Sources xmlns:b="http://schemas.openxmlformats.org/officeDocument/2006/bibliography" xmlns="http://schemas.openxmlformats.org/officeDocument/2006/bibliography" SelectedStyle="\APASixthEditionOfficeOnline.xsl" StyleName="APA" Version="6"/>
+</file>
+
+<file path=customXml/itemProps1.xml><?xml version="1.0" encoding="utf-8"?>
+<ds:datastoreItem xmlns:ds="http://schemas.openxmlformats.org/officeDocument/2006/customXml" ds:itemID="{C224A453-6842-4C5E-A875-5C5EA54F0798}">
+  <ds:schemaRefs>
+    <ds:schemaRef ds:uri="http://schemas.openxmlformats.org/officeDocument/2006/bibliography"/>
+  </ds:schemaRefs>
+</ds:datastoreItem>
 </file>
</xml_diff>